<commit_message>
cau b, c, d, e
</commit_message>
<xml_diff>
--- a/Lab/BaiNop/lab1_DoanQuangHuy_CTK44-PM.docx
+++ b/Lab/BaiNop/lab1_DoanQuangHuy_CTK44-PM.docx
@@ -1846,6 +1846,9 @@
     </w:p>
     <w:p>
       <w:r>
+        <w:rPr>
+          <w:noProof/>
+        </w:rPr>
         <w:drawing>
           <wp:inline distT="0" distB="0" distL="0" distR="0" wp14:anchorId="1B9152A2" wp14:editId="311BC7B3">
             <wp:extent cx="4363059" cy="2638793"/>
@@ -1890,6 +1893,9 @@
     </w:p>
     <w:p>
       <w:r>
+        <w:rPr>
+          <w:noProof/>
+        </w:rPr>
         <w:drawing>
           <wp:inline distT="0" distB="0" distL="0" distR="0" wp14:anchorId="59AB563E" wp14:editId="279DF31B">
             <wp:extent cx="5943600" cy="2277745"/>
@@ -1934,6 +1940,9 @@
     </w:p>
     <w:p>
       <w:r>
+        <w:rPr>
+          <w:noProof/>
+        </w:rPr>
         <w:lastRenderedPageBreak/>
         <w:drawing>
           <wp:inline distT="0" distB="0" distL="0" distR="0" wp14:anchorId="1242660E" wp14:editId="6D19CC94">
@@ -1974,6 +1983,9 @@
     </w:p>
     <w:p>
       <w:r>
+        <w:rPr>
+          <w:noProof/>
+        </w:rPr>
         <w:lastRenderedPageBreak/>
         <w:drawing>
           <wp:inline distT="0" distB="0" distL="0" distR="0" wp14:anchorId="17BDD143" wp14:editId="6811B335">
@@ -2025,6 +2037,9 @@
     </w:p>
     <w:p>
       <w:r>
+        <w:rPr>
+          <w:noProof/>
+        </w:rPr>
         <w:lastRenderedPageBreak/>
         <w:drawing>
           <wp:inline distT="0" distB="0" distL="0" distR="0" wp14:anchorId="0DB711C1" wp14:editId="3392BD26">
@@ -2070,6 +2085,9 @@
     </w:p>
     <w:p>
       <w:r>
+        <w:rPr>
+          <w:noProof/>
+        </w:rPr>
         <w:lastRenderedPageBreak/>
         <w:drawing>
           <wp:inline distT="0" distB="0" distL="0" distR="0" wp14:anchorId="1D8EB952" wp14:editId="076838CA">
@@ -2110,6 +2128,9 @@
     </w:p>
     <w:p>
       <w:r>
+        <w:rPr>
+          <w:noProof/>
+        </w:rPr>
         <w:lastRenderedPageBreak/>
         <w:drawing>
           <wp:inline distT="0" distB="0" distL="0" distR="0" wp14:anchorId="64B825A6" wp14:editId="07894C6A">
@@ -2155,6 +2176,9 @@
     </w:p>
     <w:p>
       <w:r>
+        <w:rPr>
+          <w:noProof/>
+        </w:rPr>
         <w:drawing>
           <wp:inline distT="0" distB="0" distL="0" distR="0" wp14:anchorId="314FD1B1" wp14:editId="3101DFB8">
             <wp:extent cx="5943600" cy="3785235"/>
@@ -2194,6 +2218,9 @@
     </w:p>
     <w:p>
       <w:r>
+        <w:rPr>
+          <w:noProof/>
+        </w:rPr>
         <w:lastRenderedPageBreak/>
         <w:drawing>
           <wp:inline distT="0" distB="0" distL="0" distR="0" wp14:anchorId="29E89EEF" wp14:editId="5C26026D">
@@ -2239,6 +2266,9 @@
     </w:p>
     <w:p>
       <w:r>
+        <w:rPr>
+          <w:noProof/>
+        </w:rPr>
         <w:drawing>
           <wp:inline distT="0" distB="0" distL="0" distR="0" wp14:anchorId="2160602C" wp14:editId="095647C9">
             <wp:extent cx="5277587" cy="1667108"/>
@@ -2284,6 +2314,9 @@
     </w:p>
     <w:p>
       <w:r>
+        <w:rPr>
+          <w:noProof/>
+        </w:rPr>
         <w:drawing>
           <wp:inline distT="0" distB="0" distL="0" distR="0" wp14:anchorId="162D245D" wp14:editId="77A1C511">
             <wp:extent cx="5943600" cy="3101340"/>
@@ -2328,6 +2361,9 @@
     </w:p>
     <w:p>
       <w:r>
+        <w:rPr>
+          <w:noProof/>
+        </w:rPr>
         <w:lastRenderedPageBreak/>
         <w:drawing>
           <wp:inline distT="0" distB="0" distL="0" distR="0" wp14:anchorId="74026D2F" wp14:editId="1C238BC7">
@@ -2373,6 +2409,9 @@
     </w:p>
     <w:p>
       <w:r>
+        <w:rPr>
+          <w:noProof/>
+        </w:rPr>
         <w:lastRenderedPageBreak/>
         <w:drawing>
           <wp:inline distT="0" distB="0" distL="0" distR="0" wp14:anchorId="17BC8B28" wp14:editId="37333115">
@@ -2418,6 +2457,9 @@
     </w:p>
     <w:p>
       <w:r>
+        <w:rPr>
+          <w:noProof/>
+        </w:rPr>
         <w:drawing>
           <wp:inline distT="0" distB="0" distL="0" distR="0" wp14:anchorId="67257CFE" wp14:editId="0FA88DCD">
             <wp:extent cx="5943600" cy="3736975"/>
@@ -2458,6 +2500,291 @@
     <w:p>
       <w:r>
         <w:t>Câu 12:</w:t>
+      </w:r>
+    </w:p>
+    <w:p>
+      <w:r>
+        <w:t>a)</w:t>
+      </w:r>
+      <w:r>
+        <w:t xml:space="preserve"> Xuât tất cả các số lẻ không chia hết cho 5</w:t>
+      </w:r>
+    </w:p>
+    <w:p>
+      <w:r>
+        <w:rPr>
+          <w:noProof/>
+        </w:rPr>
+        <w:lastRenderedPageBreak/>
+        <w:drawing>
+          <wp:inline distT="0" distB="0" distL="0" distR="0" wp14:anchorId="086661B3" wp14:editId="5ABEC886">
+            <wp:extent cx="5249008" cy="1600423"/>
+            <wp:effectExtent l="0" t="0" r="8890" b="0"/>
+            <wp:docPr id="40" name="Picture 40"/>
+            <wp:cNvGraphicFramePr>
+              <a:graphicFrameLocks xmlns:a="http://schemas.openxmlformats.org/drawingml/2006/main" noChangeAspect="1"/>
+            </wp:cNvGraphicFramePr>
+            <a:graphic xmlns:a="http://schemas.openxmlformats.org/drawingml/2006/main">
+              <a:graphicData uri="http://schemas.openxmlformats.org/drawingml/2006/picture">
+                <pic:pic xmlns:pic="http://schemas.openxmlformats.org/drawingml/2006/picture">
+                  <pic:nvPicPr>
+                    <pic:cNvPr id="1" name=""/>
+                    <pic:cNvPicPr/>
+                  </pic:nvPicPr>
+                  <pic:blipFill>
+                    <a:blip r:embed="rId43"/>
+                    <a:stretch>
+                      <a:fillRect/>
+                    </a:stretch>
+                  </pic:blipFill>
+                  <pic:spPr>
+                    <a:xfrm>
+                      <a:off x="0" y="0"/>
+                      <a:ext cx="5249008" cy="1600423"/>
+                    </a:xfrm>
+                    <a:prstGeom prst="rect">
+                      <a:avLst/>
+                    </a:prstGeom>
+                  </pic:spPr>
+                </pic:pic>
+              </a:graphicData>
+            </a:graphic>
+          </wp:inline>
+        </w:drawing>
+      </w:r>
+    </w:p>
+    <w:p>
+      <w:r>
+        <w:t>b)</w:t>
+      </w:r>
+      <w:r>
+        <w:t xml:space="preserve"> Xuất tất cả các số Fibonacci</w:t>
+      </w:r>
+    </w:p>
+    <w:p>
+      <w:r>
+        <w:drawing>
+          <wp:inline distT="0" distB="0" distL="0" distR="0" wp14:anchorId="5D8090AC" wp14:editId="283B108B">
+            <wp:extent cx="5934903" cy="4915586"/>
+            <wp:effectExtent l="0" t="0" r="8890" b="0"/>
+            <wp:docPr id="41" name="Picture 41"/>
+            <wp:cNvGraphicFramePr>
+              <a:graphicFrameLocks xmlns:a="http://schemas.openxmlformats.org/drawingml/2006/main" noChangeAspect="1"/>
+            </wp:cNvGraphicFramePr>
+            <a:graphic xmlns:a="http://schemas.openxmlformats.org/drawingml/2006/main">
+              <a:graphicData uri="http://schemas.openxmlformats.org/drawingml/2006/picture">
+                <pic:pic xmlns:pic="http://schemas.openxmlformats.org/drawingml/2006/picture">
+                  <pic:nvPicPr>
+                    <pic:cNvPr id="1" name=""/>
+                    <pic:cNvPicPr/>
+                  </pic:nvPicPr>
+                  <pic:blipFill>
+                    <a:blip r:embed="rId44"/>
+                    <a:stretch>
+                      <a:fillRect/>
+                    </a:stretch>
+                  </pic:blipFill>
+                  <pic:spPr>
+                    <a:xfrm>
+                      <a:off x="0" y="0"/>
+                      <a:ext cx="5934903" cy="4915586"/>
+                    </a:xfrm>
+                    <a:prstGeom prst="rect">
+                      <a:avLst/>
+                    </a:prstGeom>
+                  </pic:spPr>
+                </pic:pic>
+              </a:graphicData>
+            </a:graphic>
+          </wp:inline>
+        </w:drawing>
+      </w:r>
+    </w:p>
+    <w:p>
+      <w:r>
+        <w:t>Cau c:</w:t>
+      </w:r>
+      <w:r>
+        <w:t xml:space="preserve"> Tìm số nguyên tố lớn nhất</w:t>
+      </w:r>
+    </w:p>
+    <w:p>
+      <w:r>
+        <w:lastRenderedPageBreak/>
+        <w:drawing>
+          <wp:inline distT="0" distB="0" distL="0" distR="0" wp14:anchorId="6C213D11" wp14:editId="5230A27F">
+            <wp:extent cx="5744377" cy="5182323"/>
+            <wp:effectExtent l="0" t="0" r="8890" b="0"/>
+            <wp:docPr id="42" name="Picture 42"/>
+            <wp:cNvGraphicFramePr>
+              <a:graphicFrameLocks xmlns:a="http://schemas.openxmlformats.org/drawingml/2006/main" noChangeAspect="1"/>
+            </wp:cNvGraphicFramePr>
+            <a:graphic xmlns:a="http://schemas.openxmlformats.org/drawingml/2006/main">
+              <a:graphicData uri="http://schemas.openxmlformats.org/drawingml/2006/picture">
+                <pic:pic xmlns:pic="http://schemas.openxmlformats.org/drawingml/2006/picture">
+                  <pic:nvPicPr>
+                    <pic:cNvPr id="1" name=""/>
+                    <pic:cNvPicPr/>
+                  </pic:nvPicPr>
+                  <pic:blipFill>
+                    <a:blip r:embed="rId45"/>
+                    <a:stretch>
+                      <a:fillRect/>
+                    </a:stretch>
+                  </pic:blipFill>
+                  <pic:spPr>
+                    <a:xfrm>
+                      <a:off x="0" y="0"/>
+                      <a:ext cx="5744377" cy="5182323"/>
+                    </a:xfrm>
+                    <a:prstGeom prst="rect">
+                      <a:avLst/>
+                    </a:prstGeom>
+                  </pic:spPr>
+                </pic:pic>
+              </a:graphicData>
+            </a:graphic>
+          </wp:inline>
+        </w:drawing>
+      </w:r>
+    </w:p>
+    <w:p>
+      <w:pPr>
+        <w:rPr>
+          <w:rFonts w:ascii="Arial" w:hAnsi="Arial" w:cs="Arial"/>
+          <w:sz w:val="26"/>
+          <w:szCs w:val="26"/>
+          <w:shd w:val="clear" w:color="auto" w:fill="FFFFFF"/>
+        </w:rPr>
+      </w:pPr>
+      <w:r>
+        <w:t xml:space="preserve">Cau d: </w:t>
+      </w:r>
+      <w:r>
+        <w:rPr>
+          <w:rFonts w:ascii="Arial" w:hAnsi="Arial" w:cs="Arial"/>
+          <w:sz w:val="26"/>
+          <w:szCs w:val="26"/>
+          <w:shd w:val="clear" w:color="auto" w:fill="FFFFFF"/>
+        </w:rPr>
+        <w:t>Tìm số Fibonacci bé nhất</w:t>
+      </w:r>
+    </w:p>
+    <w:p>
+      <w:r>
+        <w:lastRenderedPageBreak/>
+        <w:drawing>
+          <wp:inline distT="0" distB="0" distL="0" distR="0" wp14:anchorId="34CEB23A" wp14:editId="7898185C">
+            <wp:extent cx="5239481" cy="5706271"/>
+            <wp:effectExtent l="0" t="0" r="0" b="8890"/>
+            <wp:docPr id="43" name="Picture 43"/>
+            <wp:cNvGraphicFramePr>
+              <a:graphicFrameLocks xmlns:a="http://schemas.openxmlformats.org/drawingml/2006/main" noChangeAspect="1"/>
+            </wp:cNvGraphicFramePr>
+            <a:graphic xmlns:a="http://schemas.openxmlformats.org/drawingml/2006/main">
+              <a:graphicData uri="http://schemas.openxmlformats.org/drawingml/2006/picture">
+                <pic:pic xmlns:pic="http://schemas.openxmlformats.org/drawingml/2006/picture">
+                  <pic:nvPicPr>
+                    <pic:cNvPr id="1" name=""/>
+                    <pic:cNvPicPr/>
+                  </pic:nvPicPr>
+                  <pic:blipFill>
+                    <a:blip r:embed="rId46"/>
+                    <a:stretch>
+                      <a:fillRect/>
+                    </a:stretch>
+                  </pic:blipFill>
+                  <pic:spPr>
+                    <a:xfrm>
+                      <a:off x="0" y="0"/>
+                      <a:ext cx="5239481" cy="5706271"/>
+                    </a:xfrm>
+                    <a:prstGeom prst="rect">
+                      <a:avLst/>
+                    </a:prstGeom>
+                  </pic:spPr>
+                </pic:pic>
+              </a:graphicData>
+            </a:graphic>
+          </wp:inline>
+        </w:drawing>
+      </w:r>
+    </w:p>
+    <w:p>
+      <w:r>
+        <w:t xml:space="preserve">Cau e: </w:t>
+      </w:r>
+      <w:r>
+        <w:t>Tính trung bình các số l</w:t>
+      </w:r>
+      <w:r>
+        <w:t>ẻ</w:t>
+      </w:r>
+    </w:p>
+    <w:p>
+      <w:r>
+        <w:lastRenderedPageBreak/>
+        <w:drawing>
+          <wp:inline distT="0" distB="0" distL="0" distR="0" wp14:anchorId="2B07A05C" wp14:editId="5E9FA60A">
+            <wp:extent cx="5220429" cy="2324424"/>
+            <wp:effectExtent l="0" t="0" r="0" b="0"/>
+            <wp:docPr id="44" name="Picture 44"/>
+            <wp:cNvGraphicFramePr>
+              <a:graphicFrameLocks xmlns:a="http://schemas.openxmlformats.org/drawingml/2006/main" noChangeAspect="1"/>
+            </wp:cNvGraphicFramePr>
+            <a:graphic xmlns:a="http://schemas.openxmlformats.org/drawingml/2006/main">
+              <a:graphicData uri="http://schemas.openxmlformats.org/drawingml/2006/picture">
+                <pic:pic xmlns:pic="http://schemas.openxmlformats.org/drawingml/2006/picture">
+                  <pic:nvPicPr>
+                    <pic:cNvPr id="1" name=""/>
+                    <pic:cNvPicPr/>
+                  </pic:nvPicPr>
+                  <pic:blipFill>
+                    <a:blip r:embed="rId47"/>
+                    <a:stretch>
+                      <a:fillRect/>
+                    </a:stretch>
+                  </pic:blipFill>
+                  <pic:spPr>
+                    <a:xfrm>
+                      <a:off x="0" y="0"/>
+                      <a:ext cx="5220429" cy="2324424"/>
+                    </a:xfrm>
+                    <a:prstGeom prst="rect">
+                      <a:avLst/>
+                    </a:prstGeom>
+                  </pic:spPr>
+                </pic:pic>
+              </a:graphicData>
+            </a:graphic>
+          </wp:inline>
+        </w:drawing>
+      </w:r>
+    </w:p>
+    <w:p>
+      <w:pPr>
+        <w:rPr>
+          <w:rFonts w:ascii="Arial" w:hAnsi="Arial" w:cs="Arial"/>
+          <w:sz w:val="26"/>
+          <w:szCs w:val="26"/>
+          <w:shd w:val="clear" w:color="auto" w:fill="FFFFFF"/>
+        </w:rPr>
+      </w:pPr>
+      <w:r>
+        <w:rPr>
+          <w:sz w:val="24"/>
+          <w:szCs w:val="24"/>
+        </w:rPr>
+        <w:t xml:space="preserve">Cau f: </w:t>
+      </w:r>
+      <w:r>
+        <w:rPr>
+          <w:rFonts w:ascii="Arial" w:hAnsi="Arial" w:cs="Arial"/>
+          <w:sz w:val="26"/>
+          <w:szCs w:val="26"/>
+          <w:shd w:val="clear" w:color="auto" w:fill="FFFFFF"/>
+        </w:rPr>
+        <w:t>Tính tích các phần tử là số lẻ không chia hết cho 3 trong mảng</w:t>
       </w:r>
     </w:p>
     <w:p/>

</xml_diff>

<commit_message>
xong cau 12, hoan thanh bai 2 lab 1
</commit_message>
<xml_diff>
--- a/Lab/BaiNop/lab1_DoanQuangHuy_CTK44-PM.docx
+++ b/Lab/BaiNop/lab1_DoanQuangHuy_CTK44-PM.docx
@@ -2563,6 +2563,9 @@
     </w:p>
     <w:p>
       <w:r>
+        <w:rPr>
+          <w:noProof/>
+        </w:rPr>
         <w:drawing>
           <wp:inline distT="0" distB="0" distL="0" distR="0" wp14:anchorId="5D8090AC" wp14:editId="283B108B">
             <wp:extent cx="5934903" cy="4915586"/>
@@ -2610,6 +2613,9 @@
     </w:p>
     <w:p>
       <w:r>
+        <w:rPr>
+          <w:noProof/>
+        </w:rPr>
         <w:lastRenderedPageBreak/>
         <w:drawing>
           <wp:inline distT="0" distB="0" distL="0" distR="0" wp14:anchorId="6C213D11" wp14:editId="5230A27F">
@@ -2672,6 +2678,9 @@
     </w:p>
     <w:p>
       <w:r>
+        <w:rPr>
+          <w:noProof/>
+        </w:rPr>
         <w:lastRenderedPageBreak/>
         <w:drawing>
           <wp:inline distT="0" distB="0" distL="0" distR="0" wp14:anchorId="34CEB23A" wp14:editId="7898185C">
@@ -2723,6 +2732,9 @@
     </w:p>
     <w:p>
       <w:r>
+        <w:rPr>
+          <w:noProof/>
+        </w:rPr>
         <w:lastRenderedPageBreak/>
         <w:drawing>
           <wp:inline distT="0" distB="0" distL="0" distR="0" wp14:anchorId="2B07A05C" wp14:editId="5E9FA60A">
@@ -2787,7 +2799,379 @@
         <w:t>Tính tích các phần tử là số lẻ không chia hết cho 3 trong mảng</w:t>
       </w:r>
     </w:p>
-    <w:p/>
+    <w:p>
+      <w:r>
+        <w:drawing>
+          <wp:inline distT="0" distB="0" distL="0" distR="0" wp14:anchorId="262D14DC" wp14:editId="14E5C2D8">
+            <wp:extent cx="5943600" cy="1732915"/>
+            <wp:effectExtent l="0" t="0" r="0" b="635"/>
+            <wp:docPr id="45" name="Picture 45"/>
+            <wp:cNvGraphicFramePr>
+              <a:graphicFrameLocks xmlns:a="http://schemas.openxmlformats.org/drawingml/2006/main" noChangeAspect="1"/>
+            </wp:cNvGraphicFramePr>
+            <a:graphic xmlns:a="http://schemas.openxmlformats.org/drawingml/2006/main">
+              <a:graphicData uri="http://schemas.openxmlformats.org/drawingml/2006/picture">
+                <pic:pic xmlns:pic="http://schemas.openxmlformats.org/drawingml/2006/picture">
+                  <pic:nvPicPr>
+                    <pic:cNvPr id="1" name=""/>
+                    <pic:cNvPicPr/>
+                  </pic:nvPicPr>
+                  <pic:blipFill>
+                    <a:blip r:embed="rId48"/>
+                    <a:stretch>
+                      <a:fillRect/>
+                    </a:stretch>
+                  </pic:blipFill>
+                  <pic:spPr>
+                    <a:xfrm>
+                      <a:off x="0" y="0"/>
+                      <a:ext cx="5943600" cy="1732915"/>
+                    </a:xfrm>
+                    <a:prstGeom prst="rect">
+                      <a:avLst/>
+                    </a:prstGeom>
+                  </pic:spPr>
+                </pic:pic>
+              </a:graphicData>
+            </a:graphic>
+          </wp:inline>
+        </w:drawing>
+      </w:r>
+    </w:p>
+    <w:p>
+      <w:r>
+        <w:t xml:space="preserve">Cau g: </w:t>
+      </w:r>
+      <w:r>
+        <w:t>Đổi chỗ 2 phần tử của danh sách, đầu vào là 2 vị trí cần đổi chỗ</w:t>
+      </w:r>
+    </w:p>
+    <w:p>
+      <w:r>
+        <w:drawing>
+          <wp:inline distT="0" distB="0" distL="0" distR="0" wp14:anchorId="2D2E0526" wp14:editId="5A349E78">
+            <wp:extent cx="5943600" cy="2694940"/>
+            <wp:effectExtent l="0" t="0" r="0" b="0"/>
+            <wp:docPr id="46" name="Picture 46"/>
+            <wp:cNvGraphicFramePr>
+              <a:graphicFrameLocks xmlns:a="http://schemas.openxmlformats.org/drawingml/2006/main" noChangeAspect="1"/>
+            </wp:cNvGraphicFramePr>
+            <a:graphic xmlns:a="http://schemas.openxmlformats.org/drawingml/2006/main">
+              <a:graphicData uri="http://schemas.openxmlformats.org/drawingml/2006/picture">
+                <pic:pic xmlns:pic="http://schemas.openxmlformats.org/drawingml/2006/picture">
+                  <pic:nvPicPr>
+                    <pic:cNvPr id="1" name=""/>
+                    <pic:cNvPicPr/>
+                  </pic:nvPicPr>
+                  <pic:blipFill>
+                    <a:blip r:embed="rId49"/>
+                    <a:stretch>
+                      <a:fillRect/>
+                    </a:stretch>
+                  </pic:blipFill>
+                  <pic:spPr>
+                    <a:xfrm>
+                      <a:off x="0" y="0"/>
+                      <a:ext cx="5943600" cy="2694940"/>
+                    </a:xfrm>
+                    <a:prstGeom prst="rect">
+                      <a:avLst/>
+                    </a:prstGeom>
+                  </pic:spPr>
+                </pic:pic>
+              </a:graphicData>
+            </a:graphic>
+          </wp:inline>
+        </w:drawing>
+      </w:r>
+    </w:p>
+    <w:p>
+      <w:r>
+        <w:t xml:space="preserve">Cau h: </w:t>
+      </w:r>
+      <w:r>
+        <w:t>Đảo ngược trật tự các phần tử của danh sách</w:t>
+      </w:r>
+    </w:p>
+    <w:p>
+      <w:r>
+        <w:lastRenderedPageBreak/>
+        <w:drawing>
+          <wp:inline distT="0" distB="0" distL="0" distR="0" wp14:anchorId="0F39B8E5" wp14:editId="5B3FA6FA">
+            <wp:extent cx="5943600" cy="947420"/>
+            <wp:effectExtent l="0" t="0" r="0" b="5080"/>
+            <wp:docPr id="47" name="Picture 47"/>
+            <wp:cNvGraphicFramePr>
+              <a:graphicFrameLocks xmlns:a="http://schemas.openxmlformats.org/drawingml/2006/main" noChangeAspect="1"/>
+            </wp:cNvGraphicFramePr>
+            <a:graphic xmlns:a="http://schemas.openxmlformats.org/drawingml/2006/main">
+              <a:graphicData uri="http://schemas.openxmlformats.org/drawingml/2006/picture">
+                <pic:pic xmlns:pic="http://schemas.openxmlformats.org/drawingml/2006/picture">
+                  <pic:nvPicPr>
+                    <pic:cNvPr id="1" name=""/>
+                    <pic:cNvPicPr/>
+                  </pic:nvPicPr>
+                  <pic:blipFill>
+                    <a:blip r:embed="rId50"/>
+                    <a:stretch>
+                      <a:fillRect/>
+                    </a:stretch>
+                  </pic:blipFill>
+                  <pic:spPr>
+                    <a:xfrm>
+                      <a:off x="0" y="0"/>
+                      <a:ext cx="5943600" cy="947420"/>
+                    </a:xfrm>
+                    <a:prstGeom prst="rect">
+                      <a:avLst/>
+                    </a:prstGeom>
+                  </pic:spPr>
+                </pic:pic>
+              </a:graphicData>
+            </a:graphic>
+          </wp:inline>
+        </w:drawing>
+      </w:r>
+    </w:p>
+    <w:p>
+      <w:r>
+        <w:t>Cau i: Xuất tất cả các số lớn thứ nhì của danh sách</w:t>
+      </w:r>
+    </w:p>
+    <w:p>
+      <w:r>
+        <w:drawing>
+          <wp:inline distT="0" distB="0" distL="0" distR="0" wp14:anchorId="2207D041" wp14:editId="1B9190A6">
+            <wp:extent cx="5943600" cy="3271520"/>
+            <wp:effectExtent l="0" t="0" r="0" b="5080"/>
+            <wp:docPr id="48" name="Picture 48"/>
+            <wp:cNvGraphicFramePr>
+              <a:graphicFrameLocks xmlns:a="http://schemas.openxmlformats.org/drawingml/2006/main" noChangeAspect="1"/>
+            </wp:cNvGraphicFramePr>
+            <a:graphic xmlns:a="http://schemas.openxmlformats.org/drawingml/2006/main">
+              <a:graphicData uri="http://schemas.openxmlformats.org/drawingml/2006/picture">
+                <pic:pic xmlns:pic="http://schemas.openxmlformats.org/drawingml/2006/picture">
+                  <pic:nvPicPr>
+                    <pic:cNvPr id="1" name=""/>
+                    <pic:cNvPicPr/>
+                  </pic:nvPicPr>
+                  <pic:blipFill>
+                    <a:blip r:embed="rId51"/>
+                    <a:stretch>
+                      <a:fillRect/>
+                    </a:stretch>
+                  </pic:blipFill>
+                  <pic:spPr>
+                    <a:xfrm>
+                      <a:off x="0" y="0"/>
+                      <a:ext cx="5943600" cy="3271520"/>
+                    </a:xfrm>
+                    <a:prstGeom prst="rect">
+                      <a:avLst/>
+                    </a:prstGeom>
+                  </pic:spPr>
+                </pic:pic>
+              </a:graphicData>
+            </a:graphic>
+          </wp:inline>
+        </w:drawing>
+      </w:r>
+    </w:p>
+    <w:p>
+      <w:r>
+        <w:t xml:space="preserve">Cau </w:t>
+      </w:r>
+      <w:r>
+        <w:t xml:space="preserve">j: </w:t>
+      </w:r>
+      <w:r>
+        <w:t>Tính tổng các chữ số của tất cả các số trong danh sách</w:t>
+      </w:r>
+    </w:p>
+    <w:p>
+      <w:r>
+        <w:drawing>
+          <wp:inline distT="0" distB="0" distL="0" distR="0" wp14:anchorId="67F9B104" wp14:editId="763AACFD">
+            <wp:extent cx="5943600" cy="1249045"/>
+            <wp:effectExtent l="0" t="0" r="0" b="8255"/>
+            <wp:docPr id="49" name="Picture 49"/>
+            <wp:cNvGraphicFramePr>
+              <a:graphicFrameLocks xmlns:a="http://schemas.openxmlformats.org/drawingml/2006/main" noChangeAspect="1"/>
+            </wp:cNvGraphicFramePr>
+            <a:graphic xmlns:a="http://schemas.openxmlformats.org/drawingml/2006/main">
+              <a:graphicData uri="http://schemas.openxmlformats.org/drawingml/2006/picture">
+                <pic:pic xmlns:pic="http://schemas.openxmlformats.org/drawingml/2006/picture">
+                  <pic:nvPicPr>
+                    <pic:cNvPr id="1" name=""/>
+                    <pic:cNvPicPr/>
+                  </pic:nvPicPr>
+                  <pic:blipFill>
+                    <a:blip r:embed="rId52"/>
+                    <a:stretch>
+                      <a:fillRect/>
+                    </a:stretch>
+                  </pic:blipFill>
+                  <pic:spPr>
+                    <a:xfrm>
+                      <a:off x="0" y="0"/>
+                      <a:ext cx="5943600" cy="1249045"/>
+                    </a:xfrm>
+                    <a:prstGeom prst="rect">
+                      <a:avLst/>
+                    </a:prstGeom>
+                  </pic:spPr>
+                </pic:pic>
+              </a:graphicData>
+            </a:graphic>
+          </wp:inline>
+        </w:drawing>
+      </w:r>
+    </w:p>
+    <w:p>
+      <w:r>
+        <w:t xml:space="preserve">Cau k: </w:t>
+      </w:r>
+      <w:r>
+        <w:drawing>
+          <wp:inline distT="0" distB="0" distL="0" distR="0" wp14:anchorId="3AD89ED1" wp14:editId="7ACFB2CE">
+            <wp:extent cx="5943600" cy="1106805"/>
+            <wp:effectExtent l="0" t="0" r="0" b="0"/>
+            <wp:docPr id="50" name="Picture 50"/>
+            <wp:cNvGraphicFramePr>
+              <a:graphicFrameLocks xmlns:a="http://schemas.openxmlformats.org/drawingml/2006/main" noChangeAspect="1"/>
+            </wp:cNvGraphicFramePr>
+            <a:graphic xmlns:a="http://schemas.openxmlformats.org/drawingml/2006/main">
+              <a:graphicData uri="http://schemas.openxmlformats.org/drawingml/2006/picture">
+                <pic:pic xmlns:pic="http://schemas.openxmlformats.org/drawingml/2006/picture">
+                  <pic:nvPicPr>
+                    <pic:cNvPr id="1" name=""/>
+                    <pic:cNvPicPr/>
+                  </pic:nvPicPr>
+                  <pic:blipFill>
+                    <a:blip r:embed="rId53"/>
+                    <a:stretch>
+                      <a:fillRect/>
+                    </a:stretch>
+                  </pic:blipFill>
+                  <pic:spPr>
+                    <a:xfrm>
+                      <a:off x="0" y="0"/>
+                      <a:ext cx="5943600" cy="1106805"/>
+                    </a:xfrm>
+                    <a:prstGeom prst="rect">
+                      <a:avLst/>
+                    </a:prstGeom>
+                  </pic:spPr>
+                </pic:pic>
+              </a:graphicData>
+            </a:graphic>
+          </wp:inline>
+        </w:drawing>
+      </w:r>
+    </w:p>
+    <w:p>
+      <w:r>
+        <w:t xml:space="preserve">Cau </w:t>
+      </w:r>
+      <w:r>
+        <w:t>l: xuất các số xuất hiện n lần trong danh sách</w:t>
+      </w:r>
+    </w:p>
+    <w:p>
+      <w:r>
+        <w:lastRenderedPageBreak/>
+        <w:drawing>
+          <wp:inline distT="0" distB="0" distL="0" distR="0" wp14:anchorId="10C3B62D" wp14:editId="713AAA0E">
+            <wp:extent cx="5943600" cy="1515110"/>
+            <wp:effectExtent l="0" t="0" r="0" b="8890"/>
+            <wp:docPr id="52" name="Picture 52"/>
+            <wp:cNvGraphicFramePr>
+              <a:graphicFrameLocks xmlns:a="http://schemas.openxmlformats.org/drawingml/2006/main" noChangeAspect="1"/>
+            </wp:cNvGraphicFramePr>
+            <a:graphic xmlns:a="http://schemas.openxmlformats.org/drawingml/2006/main">
+              <a:graphicData uri="http://schemas.openxmlformats.org/drawingml/2006/picture">
+                <pic:pic xmlns:pic="http://schemas.openxmlformats.org/drawingml/2006/picture">
+                  <pic:nvPicPr>
+                    <pic:cNvPr id="1" name=""/>
+                    <pic:cNvPicPr/>
+                  </pic:nvPicPr>
+                  <pic:blipFill>
+                    <a:blip r:embed="rId54"/>
+                    <a:stretch>
+                      <a:fillRect/>
+                    </a:stretch>
+                  </pic:blipFill>
+                  <pic:spPr>
+                    <a:xfrm>
+                      <a:off x="0" y="0"/>
+                      <a:ext cx="5943600" cy="1515110"/>
+                    </a:xfrm>
+                    <a:prstGeom prst="rect">
+                      <a:avLst/>
+                    </a:prstGeom>
+                  </pic:spPr>
+                </pic:pic>
+              </a:graphicData>
+            </a:graphic>
+          </wp:inline>
+        </w:drawing>
+      </w:r>
+    </w:p>
+    <w:p>
+      <w:r>
+        <w:t xml:space="preserve">Cau m: </w:t>
+      </w:r>
+      <w:r>
+        <w:t>Xuất các số xuất hiện nhiều lần nhất trong danh sách</w:t>
+      </w:r>
+    </w:p>
+    <w:p>
+      <w:r>
+        <w:drawing>
+          <wp:inline distT="0" distB="0" distL="0" distR="0" wp14:anchorId="0BC06AE8" wp14:editId="069BDC77">
+            <wp:extent cx="5943600" cy="3106420"/>
+            <wp:effectExtent l="0" t="0" r="0" b="0"/>
+            <wp:docPr id="51" name="Picture 51"/>
+            <wp:cNvGraphicFramePr>
+              <a:graphicFrameLocks xmlns:a="http://schemas.openxmlformats.org/drawingml/2006/main" noChangeAspect="1"/>
+            </wp:cNvGraphicFramePr>
+            <a:graphic xmlns:a="http://schemas.openxmlformats.org/drawingml/2006/main">
+              <a:graphicData uri="http://schemas.openxmlformats.org/drawingml/2006/picture">
+                <pic:pic xmlns:pic="http://schemas.openxmlformats.org/drawingml/2006/picture">
+                  <pic:nvPicPr>
+                    <pic:cNvPr id="1" name=""/>
+                    <pic:cNvPicPr/>
+                  </pic:nvPicPr>
+                  <pic:blipFill>
+                    <a:blip r:embed="rId55"/>
+                    <a:stretch>
+                      <a:fillRect/>
+                    </a:stretch>
+                  </pic:blipFill>
+                  <pic:spPr>
+                    <a:xfrm>
+                      <a:off x="0" y="0"/>
+                      <a:ext cx="5943600" cy="3106420"/>
+                    </a:xfrm>
+                    <a:prstGeom prst="rect">
+                      <a:avLst/>
+                    </a:prstGeom>
+                  </pic:spPr>
+                </pic:pic>
+              </a:graphicData>
+            </a:graphic>
+          </wp:inline>
+        </w:drawing>
+      </w:r>
+    </w:p>
+    <w:p>
+      <w:pPr>
+        <w:jc w:val="center"/>
+      </w:pPr>
+      <w:r>
+        <w:t>Hết</w:t>
+      </w:r>
+    </w:p>
     <w:sectPr>
       <w:pgSz w:w="12240" w:h="15840"/>
       <w:pgMar w:top="1440" w:right="1440" w:bottom="1440" w:left="1440" w:header="708" w:footer="708" w:gutter="0"/>

</xml_diff>